<commit_message>
pflichtenheft besprechung, umriss der module
</commit_message>
<xml_diff>
--- a/docs/Pflichtenheft LaserChess.docx
+++ b/docs/Pflichtenheft LaserChess.docx
@@ -1,6 +1,6 @@
 
 <file path=word/document.xml><?xml version="1.0" encoding="utf-8"?>
-<w:document xmlns:wpc="http://schemas.microsoft.com/office/word/2010/wordprocessingCanvas" xmlns:mc="http://schemas.openxmlformats.org/markup-compatibility/2006" xmlns:o="urn:schemas-microsoft-com:office:office" xmlns:r="http://schemas.openxmlformats.org/officeDocument/2006/relationships" xmlns:m="http://schemas.openxmlformats.org/officeDocument/2006/math" xmlns:v="urn:schemas-microsoft-com:vml" xmlns:wp14="http://schemas.microsoft.com/office/word/2010/wordprocessingDrawing" xmlns:wp="http://schemas.openxmlformats.org/drawingml/2006/wordprocessingDrawing" xmlns:w10="urn:schemas-microsoft-com:office:word" xmlns:w="http://schemas.openxmlformats.org/wordprocessingml/2006/main" xmlns:w14="http://schemas.microsoft.com/office/word/2010/wordml" xmlns:wpg="http://schemas.microsoft.com/office/word/2010/wordprocessingGroup" xmlns:wpi="http://schemas.microsoft.com/office/word/2010/wordprocessingInk" xmlns:wne="http://schemas.microsoft.com/office/word/2006/wordml" xmlns:wps="http://schemas.microsoft.com/office/word/2010/wordprocessingShape" mc:Ignorable="w14 wp14">
+<w:document xmlns:ve="http://schemas.openxmlformats.org/markup-compatibility/2006" xmlns:o="urn:schemas-microsoft-com:office:office" xmlns:r="http://schemas.openxmlformats.org/officeDocument/2006/relationships" xmlns:m="http://schemas.openxmlformats.org/officeDocument/2006/math" xmlns:v="urn:schemas-microsoft-com:vml" xmlns:wp="http://schemas.openxmlformats.org/drawingml/2006/wordprocessingDrawing" xmlns:w10="urn:schemas-microsoft-com:office:word" xmlns:w="http://schemas.openxmlformats.org/wordprocessingml/2006/main" xmlns:wne="http://schemas.microsoft.com/office/word/2006/wordml">
   <w:body>
     <w:p>
       <w:pPr>
@@ -65,7 +65,7 @@
         </w:rPr>
         <w:t xml:space="preserve"> (</w:t>
       </w:r>
-      <w:hyperlink r:id="rId7" w:history="1">
+      <w:hyperlink r:id="rId6" w:history="1">
         <w:r>
           <w:rPr>
             <w:rStyle w:val="Hyperlink"/>
@@ -440,19 +440,7 @@
         <w:rPr>
           <w:lang w:val="de-CH"/>
         </w:rPr>
-        <w:t>ö</w:t>
-      </w:r>
-      <w:r>
-        <w:rPr>
-          <w:lang w:val="de-CH"/>
-        </w:rPr>
-        <w:t>g</w:t>
-      </w:r>
-      <w:r>
-        <w:rPr>
-          <w:lang w:val="de-CH"/>
-        </w:rPr>
-        <w:t>lichkeiten</w:t>
+        <w:t>öglichkeiten</w:t>
       </w:r>
       <w:r>
         <w:rPr>
@@ -553,6 +541,363 @@
     </w:p>
     <w:p>
       <w:pPr>
+        <w:pStyle w:val="berschrift3"/>
+        <w:rPr>
+          <w:lang w:val="de-CH"/>
+        </w:rPr>
+      </w:pPr>
+      <w:r>
+        <w:rPr>
+          <w:lang w:val="de-CH"/>
+        </w:rPr>
+        <w:t>Applikation</w:t>
+      </w:r>
+    </w:p>
+    <w:p>
+      <w:pPr>
+        <w:pStyle w:val="Listenabsatz"/>
+        <w:numPr>
+          <w:ilvl w:val="0"/>
+          <w:numId w:val="16"/>
+        </w:numPr>
+        <w:rPr>
+          <w:lang w:val="de-CH"/>
+        </w:rPr>
+      </w:pPr>
+      <w:r>
+        <w:rPr>
+          <w:lang w:val="de-CH"/>
+        </w:rPr>
+        <w:t>Hauptmenü:</w:t>
+      </w:r>
+    </w:p>
+    <w:p>
+      <w:pPr>
+        <w:pStyle w:val="Listenabsatz"/>
+        <w:numPr>
+          <w:ilvl w:val="1"/>
+          <w:numId w:val="16"/>
+        </w:numPr>
+        <w:rPr>
+          <w:lang w:val="de-CH"/>
+        </w:rPr>
+      </w:pPr>
+      <w:r>
+        <w:rPr>
+          <w:lang w:val="de-CH"/>
+        </w:rPr>
+        <w:t>Spiel starten</w:t>
+      </w:r>
+      <w:r>
+        <w:rPr>
+          <w:lang w:val="de-CH"/>
+        </w:rPr>
+        <w:t xml:space="preserve"> [0]</w:t>
+      </w:r>
+    </w:p>
+    <w:p>
+      <w:pPr>
+        <w:pStyle w:val="Listenabsatz"/>
+        <w:numPr>
+          <w:ilvl w:val="2"/>
+          <w:numId w:val="16"/>
+        </w:numPr>
+        <w:rPr>
+          <w:lang w:val="de-CH"/>
+        </w:rPr>
+      </w:pPr>
+      <w:r>
+        <w:rPr>
+          <w:lang w:val="de-CH"/>
+        </w:rPr>
+        <w:t>Aufstellung (1, 2, 3, [</w:t>
+      </w:r>
+      <w:proofErr w:type="spellStart"/>
+      <w:r>
+        <w:rPr>
+          <w:lang w:val="de-CH"/>
+        </w:rPr>
+        <w:t>special</w:t>
+      </w:r>
+      <w:proofErr w:type="spellEnd"/>
+      <w:r>
+        <w:rPr>
+          <w:lang w:val="de-CH"/>
+        </w:rPr>
+        <w:t>])</w:t>
+      </w:r>
+      <w:r>
+        <w:rPr>
+          <w:lang w:val="de-CH"/>
+        </w:rPr>
+        <w:t xml:space="preserve"> [0.0 – 0.3]</w:t>
+      </w:r>
+    </w:p>
+    <w:p>
+      <w:pPr>
+        <w:pStyle w:val="Listenabsatz"/>
+        <w:numPr>
+          <w:ilvl w:val="3"/>
+          <w:numId w:val="16"/>
+        </w:numPr>
+        <w:rPr>
+          <w:lang w:val="fr-CH"/>
+        </w:rPr>
+      </w:pPr>
+      <w:proofErr w:type="spellStart"/>
+      <w:r>
+        <w:rPr>
+          <w:lang w:val="fr-CH"/>
+        </w:rPr>
+        <w:t>Multiplayer</w:t>
+      </w:r>
+      <w:proofErr w:type="spellEnd"/>
+      <w:r>
+        <w:rPr>
+          <w:lang w:val="fr-CH"/>
+        </w:rPr>
+        <w:t xml:space="preserve"> [0.</w:t>
+      </w:r>
+      <w:r>
+        <w:rPr>
+          <w:lang w:val="fr-CH"/>
+        </w:rPr>
+        <w:t>0</w:t>
+      </w:r>
+      <w:r>
+        <w:rPr>
+          <w:lang w:val="fr-CH"/>
+        </w:rPr>
+        <w:t>.0</w:t>
+      </w:r>
+      <w:r>
+        <w:rPr>
+          <w:lang w:val="fr-CH"/>
+        </w:rPr>
+        <w:t>]</w:t>
+      </w:r>
+    </w:p>
+    <w:p>
+      <w:pPr>
+        <w:pStyle w:val="Listenabsatz"/>
+        <w:numPr>
+          <w:ilvl w:val="3"/>
+          <w:numId w:val="16"/>
+        </w:numPr>
+        <w:rPr>
+          <w:lang w:val="fr-CH"/>
+        </w:rPr>
+      </w:pPr>
+      <w:proofErr w:type="spellStart"/>
+      <w:r>
+        <w:rPr>
+          <w:lang w:val="fr-CH"/>
+        </w:rPr>
+        <w:t>Singleplayer</w:t>
+      </w:r>
+      <w:proofErr w:type="spellEnd"/>
+      <w:r>
+        <w:rPr>
+          <w:lang w:val="fr-CH"/>
+        </w:rPr>
+        <w:t xml:space="preserve"> (not </w:t>
+      </w:r>
+      <w:proofErr w:type="spellStart"/>
+      <w:r>
+        <w:rPr>
+          <w:lang w:val="fr-CH"/>
+        </w:rPr>
+        <w:t>implemented</w:t>
+      </w:r>
+      <w:proofErr w:type="spellEnd"/>
+      <w:r>
+        <w:rPr>
+          <w:lang w:val="fr-CH"/>
+        </w:rPr>
+        <w:t>)</w:t>
+      </w:r>
+      <w:r>
+        <w:rPr>
+          <w:lang w:val="fr-CH"/>
+        </w:rPr>
+        <w:t xml:space="preserve"> [0.</w:t>
+      </w:r>
+      <w:r>
+        <w:rPr>
+          <w:lang w:val="fr-CH"/>
+        </w:rPr>
+        <w:t>0.</w:t>
+      </w:r>
+      <w:r>
+        <w:rPr>
+          <w:lang w:val="fr-CH"/>
+        </w:rPr>
+        <w:t>1]</w:t>
+      </w:r>
+    </w:p>
+    <w:p>
+      <w:pPr>
+        <w:pStyle w:val="Listenabsatz"/>
+        <w:numPr>
+          <w:ilvl w:val="1"/>
+          <w:numId w:val="16"/>
+        </w:numPr>
+        <w:rPr>
+          <w:lang w:val="fr-CH"/>
+        </w:rPr>
+      </w:pPr>
+      <w:proofErr w:type="spellStart"/>
+      <w:r>
+        <w:rPr>
+          <w:lang w:val="fr-CH"/>
+        </w:rPr>
+        <w:t>Credits</w:t>
+      </w:r>
+      <w:proofErr w:type="spellEnd"/>
+      <w:r>
+        <w:rPr>
+          <w:lang w:val="fr-CH"/>
+        </w:rPr>
+        <w:t xml:space="preserve"> [1]</w:t>
+      </w:r>
+    </w:p>
+    <w:p>
+      <w:pPr>
+        <w:pStyle w:val="Listenabsatz"/>
+        <w:numPr>
+          <w:ilvl w:val="2"/>
+          <w:numId w:val="16"/>
+        </w:numPr>
+        <w:rPr>
+          <w:lang w:val="fr-CH"/>
+        </w:rPr>
+      </w:pPr>
+      <w:proofErr w:type="spellStart"/>
+      <w:r>
+        <w:rPr>
+          <w:lang w:val="fr-CH"/>
+        </w:rPr>
+        <w:t>Namen</w:t>
+      </w:r>
+      <w:proofErr w:type="spellEnd"/>
+      <w:r>
+        <w:rPr>
+          <w:lang w:val="fr-CH"/>
+        </w:rPr>
+        <w:t xml:space="preserve">, </w:t>
+      </w:r>
+      <w:proofErr w:type="spellStart"/>
+      <w:r>
+        <w:rPr>
+          <w:lang w:val="fr-CH"/>
+        </w:rPr>
+        <w:t>bfh</w:t>
+      </w:r>
+      <w:proofErr w:type="spellEnd"/>
+      <w:r>
+        <w:rPr>
+          <w:lang w:val="fr-CH"/>
+        </w:rPr>
+        <w:t xml:space="preserve">, IDE, </w:t>
+      </w:r>
+      <w:proofErr w:type="spellStart"/>
+      <w:r>
+        <w:rPr>
+          <w:lang w:val="fr-CH"/>
+        </w:rPr>
+        <w:t>dozent</w:t>
+      </w:r>
+      <w:proofErr w:type="spellEnd"/>
+      <w:r>
+        <w:rPr>
+          <w:lang w:val="fr-CH"/>
+        </w:rPr>
+        <w:t>, etc.</w:t>
+      </w:r>
+    </w:p>
+    <w:p>
+      <w:pPr>
+        <w:pStyle w:val="Listenabsatz"/>
+        <w:numPr>
+          <w:ilvl w:val="1"/>
+          <w:numId w:val="16"/>
+        </w:numPr>
+        <w:rPr>
+          <w:lang w:val="fr-CH"/>
+        </w:rPr>
+      </w:pPr>
+      <w:r>
+        <w:rPr>
+          <w:lang w:val="fr-CH"/>
+        </w:rPr>
+        <w:t>Settings</w:t>
+      </w:r>
+      <w:r>
+        <w:rPr>
+          <w:lang w:val="fr-CH"/>
+        </w:rPr>
+        <w:t xml:space="preserve"> [2]</w:t>
+      </w:r>
+    </w:p>
+    <w:p>
+      <w:pPr>
+        <w:pStyle w:val="Listenabsatz"/>
+        <w:numPr>
+          <w:ilvl w:val="2"/>
+          <w:numId w:val="16"/>
+        </w:numPr>
+        <w:rPr>
+          <w:lang w:val="fr-CH"/>
+        </w:rPr>
+      </w:pPr>
+      <w:r>
+        <w:rPr>
+          <w:lang w:val="fr-CH"/>
+        </w:rPr>
+        <w:t>Sound on/off</w:t>
+      </w:r>
+    </w:p>
+    <w:p>
+      <w:pPr>
+        <w:pStyle w:val="Listenabsatz"/>
+        <w:numPr>
+          <w:ilvl w:val="1"/>
+          <w:numId w:val="16"/>
+        </w:numPr>
+        <w:rPr>
+          <w:lang w:val="de-CH"/>
+        </w:rPr>
+      </w:pPr>
+      <w:proofErr w:type="spellStart"/>
+      <w:r>
+        <w:rPr>
+          <w:lang w:val="fr-CH"/>
+        </w:rPr>
+        <w:lastRenderedPageBreak/>
+        <w:t>Quit</w:t>
+      </w:r>
+      <w:proofErr w:type="spellEnd"/>
+      <w:r>
+        <w:rPr>
+          <w:lang w:val="fr-CH"/>
+        </w:rPr>
+        <w:t xml:space="preserve"> / Exit / Escape</w:t>
+      </w:r>
+      <w:r>
+        <w:rPr>
+          <w:lang w:val="fr-CH"/>
+        </w:rPr>
+        <w:t xml:space="preserve"> </w:t>
+      </w:r>
+      <w:r>
+        <w:rPr>
+          <w:lang w:val="de-CH"/>
+        </w:rPr>
+        <w:t>[3]</w:t>
+      </w:r>
+    </w:p>
+    <w:p>
+      <w:pPr>
         <w:pStyle w:val="berschrift2"/>
         <w:rPr>
           <w:lang w:val="de-CH"/>
@@ -770,7 +1115,6 @@
         <w:rPr>
           <w:lang w:val="de-CH"/>
         </w:rPr>
-        <w:lastRenderedPageBreak/>
         <w:t>Die Wall wird als Quadrat</w:t>
       </w:r>
       <w:r>
@@ -1026,21 +1370,7 @@
         <w:rPr>
           <w:lang w:val="de-CH"/>
         </w:rPr>
-        <w:t xml:space="preserve">Klick auf </w:t>
-      </w:r>
-      <w:proofErr w:type="spellStart"/>
-      <w:r>
-        <w:rPr>
-          <w:lang w:val="de-CH"/>
-        </w:rPr>
-        <w:t>die selbe</w:t>
-      </w:r>
-      <w:proofErr w:type="spellEnd"/>
-      <w:r>
-        <w:rPr>
-          <w:lang w:val="de-CH"/>
-        </w:rPr>
-        <w:t xml:space="preserve"> Figur, Figur wieder abwählen</w:t>
+        <w:t>Klick auf die selbe Figur, Figur wieder abwählen</w:t>
       </w:r>
     </w:p>
     <w:p>
@@ -1385,8 +1715,9 @@
           <w:noProof/>
           <w:lang w:val="de-CH" w:eastAsia="de-CH" w:bidi="ar-SA"/>
         </w:rPr>
+        <w:lastRenderedPageBreak/>
         <w:drawing>
-          <wp:inline distT="0" distB="0" distL="0" distR="0" wp14:anchorId="4A8CB7F9" wp14:editId="137AB8EE">
+          <wp:inline distT="0" distB="0" distL="0" distR="0">
             <wp:extent cx="1009650" cy="1009650"/>
             <wp:effectExtent l="19050" t="0" r="0" b="0"/>
             <wp:docPr id="4" name="Bild 4" descr="D:\Programming\C\LaserChess\docs\img\mirror_orientation.png"/>
@@ -1403,7 +1734,7 @@
                     </pic:cNvPicPr>
                   </pic:nvPicPr>
                   <pic:blipFill>
-                    <a:blip r:embed="rId8" cstate="print"/>
+                    <a:blip r:embed="rId7" cstate="print"/>
                     <a:srcRect/>
                     <a:stretch>
                       <a:fillRect/>
@@ -1498,7 +1829,21 @@
         <w:rPr>
           <w:lang w:val="de-CH"/>
         </w:rPr>
-        <w:t>-array gespeichert. Dort hat man Zugriff auf alle Spielfiguren. Man muss ja nicht wissen, wo eine bestimmte Figur ist. Man hat immer die Situation, dass man wissen will, welche Figur an einer bestimmten Position ist.</w:t>
+        <w:t>-</w:t>
+      </w:r>
+      <w:proofErr w:type="spellStart"/>
+      <w:r>
+        <w:rPr>
+          <w:lang w:val="de-CH"/>
+        </w:rPr>
+        <w:t>array</w:t>
+      </w:r>
+      <w:proofErr w:type="spellEnd"/>
+      <w:r>
+        <w:rPr>
+          <w:lang w:val="de-CH"/>
+        </w:rPr>
+        <w:t xml:space="preserve"> gespeichert. Dort hat man Zugriff auf alle Spielfiguren. Man muss ja nicht wissen, wo eine bestimmte Figur ist. Man hat immer die Situation, dass man wissen will, welche Figur an einer bestimmten Position ist.</w:t>
       </w:r>
     </w:p>
     <w:p>
@@ -1512,9 +1857,8 @@
           <w:noProof/>
           <w:lang w:val="de-CH" w:eastAsia="de-CH" w:bidi="ar-SA"/>
         </w:rPr>
-        <w:lastRenderedPageBreak/>
         <w:drawing>
-          <wp:inline distT="0" distB="0" distL="0" distR="0" wp14:anchorId="66154465" wp14:editId="58EDD0E6">
+          <wp:inline distT="0" distB="0" distL="0" distR="0">
             <wp:extent cx="1129030" cy="1153160"/>
             <wp:effectExtent l="19050" t="0" r="0" b="0"/>
             <wp:docPr id="3" name="Bild 3" descr="D:\Programming\C\LaserChess\docs\img\playground.png"/>
@@ -1531,7 +1875,7 @@
                     </pic:cNvPicPr>
                   </pic:nvPicPr>
                   <pic:blipFill>
-                    <a:blip r:embed="rId9" cstate="print"/>
+                    <a:blip r:embed="rId8" cstate="print"/>
                     <a:srcRect/>
                     <a:stretch>
                       <a:fillRect/>
@@ -1655,7 +1999,7 @@
           <w:lang w:val="de-CH" w:eastAsia="de-CH" w:bidi="ar-SA"/>
         </w:rPr>
         <w:drawing>
-          <wp:inline distT="0" distB="0" distL="0" distR="0" wp14:anchorId="3673EB36" wp14:editId="1813406D">
+          <wp:inline distT="0" distB="0" distL="0" distR="0">
             <wp:extent cx="1320165" cy="1415415"/>
             <wp:effectExtent l="19050" t="0" r="0" b="0"/>
             <wp:docPr id="2" name="Bild 2" descr="D:\Programming\C\LaserChess\docs\img\direction.png"/>
@@ -1672,7 +2016,7 @@
                     </pic:cNvPicPr>
                   </pic:nvPicPr>
                   <pic:blipFill>
-                    <a:blip r:embed="rId10" cstate="print"/>
+                    <a:blip r:embed="rId9" cstate="print"/>
                     <a:srcRect/>
                     <a:stretch>
                       <a:fillRect/>
@@ -1946,7 +2290,7 @@
                     </pic:cNvPicPr>
                   </pic:nvPicPr>
                   <pic:blipFill>
-                    <a:blip r:embed="rId11" cstate="print"/>
+                    <a:blip r:embed="rId10" cstate="print"/>
                     <a:srcRect/>
                     <a:stretch>
                       <a:fillRect/>
@@ -1977,6 +2321,70 @@
     </w:p>
     <w:p>
       <w:pPr>
+        <w:rPr>
+          <w:lang w:val="de-CH"/>
+        </w:rPr>
+      </w:pPr>
+      <w:r>
+        <w:rPr>
+          <w:lang w:val="de-CH"/>
+        </w:rPr>
+        <w:t>Rekursion:</w:t>
+      </w:r>
+    </w:p>
+    <w:p>
+      <w:pPr>
+        <w:pStyle w:val="Listenabsatz"/>
+        <w:numPr>
+          <w:ilvl w:val="0"/>
+          <w:numId w:val="17"/>
+        </w:numPr>
+        <w:rPr>
+          <w:lang w:val="de-CH"/>
+        </w:rPr>
+      </w:pPr>
+      <w:r>
+        <w:rPr>
+          <w:lang w:val="de-CH"/>
+        </w:rPr>
+        <w:lastRenderedPageBreak/>
+        <w:t>Die Funktion ruft sich selbst für das jeweils nächste Feld auf und fragt dabei deren Rückgabewert ab:</w:t>
+      </w:r>
+    </w:p>
+    <w:p>
+      <w:pPr>
+        <w:pStyle w:val="Listenabsatz"/>
+        <w:numPr>
+          <w:ilvl w:val="1"/>
+          <w:numId w:val="17"/>
+        </w:numPr>
+        <w:rPr>
+          <w:lang w:val="de-CH"/>
+        </w:rPr>
+      </w:pPr>
+      <w:r>
+        <w:rPr>
+          <w:lang w:val="de-CH"/>
+        </w:rPr>
+        <w:t>Return Laser(</w:t>
+      </w:r>
+      <w:proofErr w:type="spellStart"/>
+      <w:r>
+        <w:rPr>
+          <w:lang w:val="de-CH"/>
+        </w:rPr>
+        <w:t>pos</w:t>
+      </w:r>
+      <w:proofErr w:type="spellEnd"/>
+      <w:r>
+        <w:rPr>
+          <w:lang w:val="de-CH"/>
+        </w:rPr>
+        <w:t>, dir);</w:t>
+      </w:r>
+    </w:p>
+    <w:p>
+      <w:pPr>
         <w:pStyle w:val="berschrift3"/>
         <w:rPr>
           <w:lang w:val="de-CH"/>
@@ -2095,7 +2503,6 @@
         <w:rPr>
           <w:lang w:val="de-CH"/>
         </w:rPr>
-        <w:lastRenderedPageBreak/>
         <w:t>Spiel</w:t>
       </w:r>
     </w:p>
@@ -2248,6 +2655,56 @@
           <w:lang w:val="de-CH"/>
         </w:rPr>
         <w:t>.</w:t>
+      </w:r>
+    </w:p>
+    <w:p>
+      <w:pPr>
+        <w:pStyle w:val="Listenabsatz"/>
+        <w:numPr>
+          <w:ilvl w:val="0"/>
+          <w:numId w:val="1"/>
+        </w:numPr>
+        <w:rPr>
+          <w:lang w:val="de-CH"/>
+        </w:rPr>
+      </w:pPr>
+      <w:r>
+        <w:rPr>
+          <w:lang w:val="de-CH"/>
+        </w:rPr>
+        <w:t>Es könnte statt den 3 Standardaufstellungen noch eine Variante geben, bei der man seine Figuren anfangs selber setzen darf (wie im Mühle-Spiel).</w:t>
+      </w:r>
+    </w:p>
+    <w:p>
+      <w:pPr>
+        <w:pStyle w:val="Listenabsatz"/>
+        <w:numPr>
+          <w:ilvl w:val="0"/>
+          <w:numId w:val="1"/>
+        </w:numPr>
+        <w:rPr>
+          <w:lang w:val="de-CH"/>
+        </w:rPr>
+      </w:pPr>
+      <w:r>
+        <w:rPr>
+          <w:lang w:val="de-CH"/>
+        </w:rPr>
+        <w:t xml:space="preserve">Laser kann </w:t>
+      </w:r>
+      <w:proofErr w:type="spellStart"/>
+      <w:r>
+        <w:rPr>
+          <w:lang w:val="de-CH"/>
+        </w:rPr>
+        <w:t>snake-like</w:t>
+      </w:r>
+      <w:proofErr w:type="spellEnd"/>
+      <w:r>
+        <w:rPr>
+          <w:lang w:val="de-CH"/>
+        </w:rPr>
+        <w:t xml:space="preserve"> durch Wände hindurch schiessen.</w:t>
       </w:r>
     </w:p>
     <w:p>
@@ -2338,7 +2795,7 @@
 </file>
 
 <file path=word/numbering.xml><?xml version="1.0" encoding="utf-8"?>
-<w:numbering xmlns:wpc="http://schemas.microsoft.com/office/word/2010/wordprocessingCanvas" xmlns:mc="http://schemas.openxmlformats.org/markup-compatibility/2006" xmlns:o="urn:schemas-microsoft-com:office:office" xmlns:r="http://schemas.openxmlformats.org/officeDocument/2006/relationships" xmlns:m="http://schemas.openxmlformats.org/officeDocument/2006/math" xmlns:v="urn:schemas-microsoft-com:vml" xmlns:wp14="http://schemas.microsoft.com/office/word/2010/wordprocessingDrawing" xmlns:wp="http://schemas.openxmlformats.org/drawingml/2006/wordprocessingDrawing" xmlns:w10="urn:schemas-microsoft-com:office:word" xmlns:w="http://schemas.openxmlformats.org/wordprocessingml/2006/main" xmlns:w14="http://schemas.microsoft.com/office/word/2010/wordml" xmlns:wpg="http://schemas.microsoft.com/office/word/2010/wordprocessingGroup" xmlns:wpi="http://schemas.microsoft.com/office/word/2010/wordprocessingInk" xmlns:wne="http://schemas.microsoft.com/office/word/2006/wordml" xmlns:wps="http://schemas.microsoft.com/office/word/2010/wordprocessingShape" mc:Ignorable="w14 wp14">
+<w:numbering xmlns:ve="http://schemas.openxmlformats.org/markup-compatibility/2006" xmlns:o="urn:schemas-microsoft-com:office:office" xmlns:r="http://schemas.openxmlformats.org/officeDocument/2006/relationships" xmlns:m="http://schemas.openxmlformats.org/officeDocument/2006/math" xmlns:v="urn:schemas-microsoft-com:vml" xmlns:wp="http://schemas.openxmlformats.org/drawingml/2006/wordprocessingDrawing" xmlns:w10="urn:schemas-microsoft-com:office:word" xmlns:w="http://schemas.openxmlformats.org/wordprocessingml/2006/main" xmlns:wne="http://schemas.microsoft.com/office/word/2006/wordml">
   <w:abstractNum w:abstractNumId="0">
     <w:nsid w:val="066F7D3F"/>
     <w:multiLevelType w:val="hybridMultilevel"/>
@@ -2791,6 +3248,119 @@
     </w:lvl>
   </w:abstractNum>
   <w:abstractNum w:abstractNumId="4">
+    <w:nsid w:val="2CAD295A"/>
+    <w:multiLevelType w:val="hybridMultilevel"/>
+    <w:tmpl w:val="365CBC3E"/>
+    <w:lvl w:ilvl="0" w:tplc="08070001">
+      <w:start w:val="1"/>
+      <w:numFmt w:val="bullet"/>
+      <w:lvlText w:val=""/>
+      <w:lvlJc w:val="left"/>
+      <w:pPr>
+        <w:ind w:left="720" w:hanging="360"/>
+      </w:pPr>
+      <w:rPr>
+        <w:rFonts w:ascii="Symbol" w:hAnsi="Symbol" w:hint="default"/>
+      </w:rPr>
+    </w:lvl>
+    <w:lvl w:ilvl="1" w:tplc="08070003">
+      <w:start w:val="1"/>
+      <w:numFmt w:val="bullet"/>
+      <w:lvlText w:val="o"/>
+      <w:lvlJc w:val="left"/>
+      <w:pPr>
+        <w:ind w:left="1440" w:hanging="360"/>
+      </w:pPr>
+      <w:rPr>
+        <w:rFonts w:ascii="Courier New" w:hAnsi="Courier New" w:cs="Courier New" w:hint="default"/>
+      </w:rPr>
+    </w:lvl>
+    <w:lvl w:ilvl="2" w:tplc="08070005" w:tentative="1">
+      <w:start w:val="1"/>
+      <w:numFmt w:val="bullet"/>
+      <w:lvlText w:val=""/>
+      <w:lvlJc w:val="left"/>
+      <w:pPr>
+        <w:ind w:left="2160" w:hanging="360"/>
+      </w:pPr>
+      <w:rPr>
+        <w:rFonts w:ascii="Wingdings" w:hAnsi="Wingdings" w:hint="default"/>
+      </w:rPr>
+    </w:lvl>
+    <w:lvl w:ilvl="3" w:tplc="08070001" w:tentative="1">
+      <w:start w:val="1"/>
+      <w:numFmt w:val="bullet"/>
+      <w:lvlText w:val=""/>
+      <w:lvlJc w:val="left"/>
+      <w:pPr>
+        <w:ind w:left="2880" w:hanging="360"/>
+      </w:pPr>
+      <w:rPr>
+        <w:rFonts w:ascii="Symbol" w:hAnsi="Symbol" w:hint="default"/>
+      </w:rPr>
+    </w:lvl>
+    <w:lvl w:ilvl="4" w:tplc="08070003" w:tentative="1">
+      <w:start w:val="1"/>
+      <w:numFmt w:val="bullet"/>
+      <w:lvlText w:val="o"/>
+      <w:lvlJc w:val="left"/>
+      <w:pPr>
+        <w:ind w:left="3600" w:hanging="360"/>
+      </w:pPr>
+      <w:rPr>
+        <w:rFonts w:ascii="Courier New" w:hAnsi="Courier New" w:cs="Courier New" w:hint="default"/>
+      </w:rPr>
+    </w:lvl>
+    <w:lvl w:ilvl="5" w:tplc="08070005" w:tentative="1">
+      <w:start w:val="1"/>
+      <w:numFmt w:val="bullet"/>
+      <w:lvlText w:val=""/>
+      <w:lvlJc w:val="left"/>
+      <w:pPr>
+        <w:ind w:left="4320" w:hanging="360"/>
+      </w:pPr>
+      <w:rPr>
+        <w:rFonts w:ascii="Wingdings" w:hAnsi="Wingdings" w:hint="default"/>
+      </w:rPr>
+    </w:lvl>
+    <w:lvl w:ilvl="6" w:tplc="08070001" w:tentative="1">
+      <w:start w:val="1"/>
+      <w:numFmt w:val="bullet"/>
+      <w:lvlText w:val=""/>
+      <w:lvlJc w:val="left"/>
+      <w:pPr>
+        <w:ind w:left="5040" w:hanging="360"/>
+      </w:pPr>
+      <w:rPr>
+        <w:rFonts w:ascii="Symbol" w:hAnsi="Symbol" w:hint="default"/>
+      </w:rPr>
+    </w:lvl>
+    <w:lvl w:ilvl="7" w:tplc="08070003" w:tentative="1">
+      <w:start w:val="1"/>
+      <w:numFmt w:val="bullet"/>
+      <w:lvlText w:val="o"/>
+      <w:lvlJc w:val="left"/>
+      <w:pPr>
+        <w:ind w:left="5760" w:hanging="360"/>
+      </w:pPr>
+      <w:rPr>
+        <w:rFonts w:ascii="Courier New" w:hAnsi="Courier New" w:cs="Courier New" w:hint="default"/>
+      </w:rPr>
+    </w:lvl>
+    <w:lvl w:ilvl="8" w:tplc="08070005" w:tentative="1">
+      <w:start w:val="1"/>
+      <w:numFmt w:val="bullet"/>
+      <w:lvlText w:val=""/>
+      <w:lvlJc w:val="left"/>
+      <w:pPr>
+        <w:ind w:left="6480" w:hanging="360"/>
+      </w:pPr>
+      <w:rPr>
+        <w:rFonts w:ascii="Wingdings" w:hAnsi="Wingdings" w:hint="default"/>
+      </w:rPr>
+    </w:lvl>
+  </w:abstractNum>
+  <w:abstractNum w:abstractNumId="5">
     <w:nsid w:val="2DEC6D31"/>
     <w:multiLevelType w:val="hybridMultilevel"/>
     <w:tmpl w:val="1694A8E6"/>
@@ -2902,7 +3472,7 @@
       </w:rPr>
     </w:lvl>
   </w:abstractNum>
-  <w:abstractNum w:abstractNumId="5">
+  <w:abstractNum w:abstractNumId="6">
     <w:nsid w:val="30B30F2C"/>
     <w:multiLevelType w:val="hybridMultilevel"/>
     <w:tmpl w:val="75D86170"/>
@@ -3014,7 +3584,7 @@
       </w:rPr>
     </w:lvl>
   </w:abstractNum>
-  <w:abstractNum w:abstractNumId="6">
+  <w:abstractNum w:abstractNumId="7">
     <w:nsid w:val="35511DEF"/>
     <w:multiLevelType w:val="hybridMultilevel"/>
     <w:tmpl w:val="0DDABDFC"/>
@@ -3126,7 +3696,7 @@
       </w:rPr>
     </w:lvl>
   </w:abstractNum>
-  <w:abstractNum w:abstractNumId="7">
+  <w:abstractNum w:abstractNumId="8">
     <w:nsid w:val="3B7E08B9"/>
     <w:multiLevelType w:val="hybridMultilevel"/>
     <w:tmpl w:val="93883F14"/>
@@ -3239,7 +3809,7 @@
       </w:rPr>
     </w:lvl>
   </w:abstractNum>
-  <w:abstractNum w:abstractNumId="8">
+  <w:abstractNum w:abstractNumId="9">
     <w:nsid w:val="407B6376"/>
     <w:multiLevelType w:val="hybridMultilevel"/>
     <w:tmpl w:val="F58EE958"/>
@@ -3352,7 +3922,7 @@
       </w:rPr>
     </w:lvl>
   </w:abstractNum>
-  <w:abstractNum w:abstractNumId="9">
+  <w:abstractNum w:abstractNumId="10">
     <w:nsid w:val="4A2F2709"/>
     <w:multiLevelType w:val="hybridMultilevel"/>
     <w:tmpl w:val="558C774E"/>
@@ -3465,7 +4035,7 @@
       </w:rPr>
     </w:lvl>
   </w:abstractNum>
-  <w:abstractNum w:abstractNumId="10">
+  <w:abstractNum w:abstractNumId="11">
     <w:nsid w:val="524B59BD"/>
     <w:multiLevelType w:val="hybridMultilevel"/>
     <w:tmpl w:val="F82A11CC"/>
@@ -3578,7 +4148,7 @@
       </w:rPr>
     </w:lvl>
   </w:abstractNum>
-  <w:abstractNum w:abstractNumId="11">
+  <w:abstractNum w:abstractNumId="12">
     <w:nsid w:val="67B96133"/>
     <w:multiLevelType w:val="hybridMultilevel"/>
     <w:tmpl w:val="43825FEE"/>
@@ -3690,7 +4260,120 @@
       </w:rPr>
     </w:lvl>
   </w:abstractNum>
-  <w:abstractNum w:abstractNumId="12">
+  <w:abstractNum w:abstractNumId="13">
+    <w:nsid w:val="6E54534F"/>
+    <w:multiLevelType w:val="hybridMultilevel"/>
+    <w:tmpl w:val="86560194"/>
+    <w:lvl w:ilvl="0" w:tplc="08070001">
+      <w:start w:val="1"/>
+      <w:numFmt w:val="bullet"/>
+      <w:lvlText w:val=""/>
+      <w:lvlJc w:val="left"/>
+      <w:pPr>
+        <w:ind w:left="720" w:hanging="360"/>
+      </w:pPr>
+      <w:rPr>
+        <w:rFonts w:ascii="Symbol" w:hAnsi="Symbol" w:hint="default"/>
+      </w:rPr>
+    </w:lvl>
+    <w:lvl w:ilvl="1" w:tplc="08070003">
+      <w:start w:val="1"/>
+      <w:numFmt w:val="bullet"/>
+      <w:lvlText w:val="o"/>
+      <w:lvlJc w:val="left"/>
+      <w:pPr>
+        <w:ind w:left="1440" w:hanging="360"/>
+      </w:pPr>
+      <w:rPr>
+        <w:rFonts w:ascii="Courier New" w:hAnsi="Courier New" w:cs="Courier New" w:hint="default"/>
+      </w:rPr>
+    </w:lvl>
+    <w:lvl w:ilvl="2" w:tplc="08070005">
+      <w:start w:val="1"/>
+      <w:numFmt w:val="bullet"/>
+      <w:lvlText w:val=""/>
+      <w:lvlJc w:val="left"/>
+      <w:pPr>
+        <w:ind w:left="2160" w:hanging="360"/>
+      </w:pPr>
+      <w:rPr>
+        <w:rFonts w:ascii="Wingdings" w:hAnsi="Wingdings" w:hint="default"/>
+      </w:rPr>
+    </w:lvl>
+    <w:lvl w:ilvl="3" w:tplc="08070001">
+      <w:start w:val="1"/>
+      <w:numFmt w:val="bullet"/>
+      <w:lvlText w:val=""/>
+      <w:lvlJc w:val="left"/>
+      <w:pPr>
+        <w:ind w:left="2880" w:hanging="360"/>
+      </w:pPr>
+      <w:rPr>
+        <w:rFonts w:ascii="Symbol" w:hAnsi="Symbol" w:hint="default"/>
+      </w:rPr>
+    </w:lvl>
+    <w:lvl w:ilvl="4" w:tplc="08070003" w:tentative="1">
+      <w:start w:val="1"/>
+      <w:numFmt w:val="bullet"/>
+      <w:lvlText w:val="o"/>
+      <w:lvlJc w:val="left"/>
+      <w:pPr>
+        <w:ind w:left="3600" w:hanging="360"/>
+      </w:pPr>
+      <w:rPr>
+        <w:rFonts w:ascii="Courier New" w:hAnsi="Courier New" w:cs="Courier New" w:hint="default"/>
+      </w:rPr>
+    </w:lvl>
+    <w:lvl w:ilvl="5" w:tplc="08070005" w:tentative="1">
+      <w:start w:val="1"/>
+      <w:numFmt w:val="bullet"/>
+      <w:lvlText w:val=""/>
+      <w:lvlJc w:val="left"/>
+      <w:pPr>
+        <w:ind w:left="4320" w:hanging="360"/>
+      </w:pPr>
+      <w:rPr>
+        <w:rFonts w:ascii="Wingdings" w:hAnsi="Wingdings" w:hint="default"/>
+      </w:rPr>
+    </w:lvl>
+    <w:lvl w:ilvl="6" w:tplc="08070001" w:tentative="1">
+      <w:start w:val="1"/>
+      <w:numFmt w:val="bullet"/>
+      <w:lvlText w:val=""/>
+      <w:lvlJc w:val="left"/>
+      <w:pPr>
+        <w:ind w:left="5040" w:hanging="360"/>
+      </w:pPr>
+      <w:rPr>
+        <w:rFonts w:ascii="Symbol" w:hAnsi="Symbol" w:hint="default"/>
+      </w:rPr>
+    </w:lvl>
+    <w:lvl w:ilvl="7" w:tplc="08070003" w:tentative="1">
+      <w:start w:val="1"/>
+      <w:numFmt w:val="bullet"/>
+      <w:lvlText w:val="o"/>
+      <w:lvlJc w:val="left"/>
+      <w:pPr>
+        <w:ind w:left="5760" w:hanging="360"/>
+      </w:pPr>
+      <w:rPr>
+        <w:rFonts w:ascii="Courier New" w:hAnsi="Courier New" w:cs="Courier New" w:hint="default"/>
+      </w:rPr>
+    </w:lvl>
+    <w:lvl w:ilvl="8" w:tplc="08070005" w:tentative="1">
+      <w:start w:val="1"/>
+      <w:numFmt w:val="bullet"/>
+      <w:lvlText w:val=""/>
+      <w:lvlJc w:val="left"/>
+      <w:pPr>
+        <w:ind w:left="6480" w:hanging="360"/>
+      </w:pPr>
+      <w:rPr>
+        <w:rFonts w:ascii="Wingdings" w:hAnsi="Wingdings" w:hint="default"/>
+      </w:rPr>
+    </w:lvl>
+  </w:abstractNum>
+  <w:abstractNum w:abstractNumId="14">
     <w:nsid w:val="7011138A"/>
     <w:multiLevelType w:val="hybridMultilevel"/>
     <w:tmpl w:val="AEB84A58"/>
@@ -3803,7 +4486,7 @@
       </w:rPr>
     </w:lvl>
   </w:abstractNum>
-  <w:abstractNum w:abstractNumId="13">
+  <w:abstractNum w:abstractNumId="15">
     <w:nsid w:val="739D2F84"/>
     <w:multiLevelType w:val="hybridMultilevel"/>
     <w:tmpl w:val="08A609C2"/>
@@ -3889,7 +4572,7 @@
       </w:pPr>
     </w:lvl>
   </w:abstractNum>
-  <w:abstractNum w:abstractNumId="14">
+  <w:abstractNum w:abstractNumId="16">
     <w:nsid w:val="796E48CD"/>
     <w:multiLevelType w:val="hybridMultilevel"/>
     <w:tmpl w:val="2FB46AC0"/>
@@ -4003,40 +4686,40 @@
     </w:lvl>
   </w:abstractNum>
   <w:num w:numId="1">
-    <w:abstractNumId w:val="9"/>
+    <w:abstractNumId w:val="10"/>
   </w:num>
   <w:num w:numId="2">
-    <w:abstractNumId w:val="14"/>
+    <w:abstractNumId w:val="16"/>
   </w:num>
   <w:num w:numId="3">
-    <w:abstractNumId w:val="4"/>
+    <w:abstractNumId w:val="5"/>
   </w:num>
   <w:num w:numId="4">
-    <w:abstractNumId w:val="6"/>
+    <w:abstractNumId w:val="7"/>
   </w:num>
   <w:num w:numId="5">
-    <w:abstractNumId w:val="13"/>
+    <w:abstractNumId w:val="15"/>
   </w:num>
   <w:num w:numId="6">
-    <w:abstractNumId w:val="11"/>
+    <w:abstractNumId w:val="12"/>
   </w:num>
   <w:num w:numId="7">
-    <w:abstractNumId w:val="5"/>
+    <w:abstractNumId w:val="6"/>
   </w:num>
   <w:num w:numId="8">
     <w:abstractNumId w:val="2"/>
   </w:num>
   <w:num w:numId="9">
-    <w:abstractNumId w:val="10"/>
+    <w:abstractNumId w:val="11"/>
   </w:num>
   <w:num w:numId="10">
     <w:abstractNumId w:val="0"/>
   </w:num>
   <w:num w:numId="11">
-    <w:abstractNumId w:val="12"/>
+    <w:abstractNumId w:val="14"/>
   </w:num>
   <w:num w:numId="12">
-    <w:abstractNumId w:val="7"/>
+    <w:abstractNumId w:val="8"/>
   </w:num>
   <w:num w:numId="13">
     <w:abstractNumId w:val="3"/>
@@ -4045,13 +4728,19 @@
     <w:abstractNumId w:val="1"/>
   </w:num>
   <w:num w:numId="15">
-    <w:abstractNumId w:val="8"/>
+    <w:abstractNumId w:val="9"/>
+  </w:num>
+  <w:num w:numId="16">
+    <w:abstractNumId w:val="13"/>
+  </w:num>
+  <w:num w:numId="17">
+    <w:abstractNumId w:val="4"/>
   </w:num>
 </w:numbering>
 </file>
 
 <file path=word/styles.xml><?xml version="1.0" encoding="utf-8"?>
-<w:styles xmlns:mc="http://schemas.openxmlformats.org/markup-compatibility/2006" xmlns:r="http://schemas.openxmlformats.org/officeDocument/2006/relationships" xmlns:w="http://schemas.openxmlformats.org/wordprocessingml/2006/main" xmlns:w14="http://schemas.microsoft.com/office/word/2010/wordml" mc:Ignorable="w14">
+<w:styles xmlns:r="http://schemas.openxmlformats.org/officeDocument/2006/relationships" xmlns:w="http://schemas.openxmlformats.org/wordprocessingml/2006/main">
   <w:docDefaults>
     <w:rPrDefault>
       <w:rPr>
@@ -4448,6 +5137,7 @@
     <w:uiPriority w:val="99"/>
     <w:semiHidden/>
     <w:unhideWhenUsed/>
+    <w:qFormat/>
     <w:tblPr>
       <w:tblInd w:w="0" w:type="dxa"/>
       <w:tblCellMar>
@@ -4723,11 +5413,11 @@
       <w:contextualSpacing/>
     </w:pPr>
   </w:style>
-  <w:style w:type="paragraph" w:styleId="Zitat">
+  <w:style w:type="paragraph" w:styleId="Anfhrungszeichen">
     <w:name w:val="Quote"/>
     <w:basedOn w:val="Standard"/>
     <w:next w:val="Standard"/>
-    <w:link w:val="ZitatZchn"/>
+    <w:link w:val="AnfhrungszeichenZchn"/>
     <w:uiPriority w:val="29"/>
     <w:qFormat/>
     <w:rsid w:val="00D341C2"/>
@@ -4736,10 +5426,10 @@
       <w:iCs/>
     </w:rPr>
   </w:style>
-  <w:style w:type="character" w:customStyle="1" w:styleId="ZitatZchn">
-    <w:name w:val="Zitat Zchn"/>
+  <w:style w:type="character" w:customStyle="1" w:styleId="AnfhrungszeichenZchn">
+    <w:name w:val="Anführungszeichen Zchn"/>
     <w:basedOn w:val="Absatz-Standardschriftart"/>
-    <w:link w:val="Zitat"/>
+    <w:link w:val="Anfhrungszeichen"/>
     <w:uiPriority w:val="29"/>
     <w:rsid w:val="00D341C2"/>
     <w:rPr>
@@ -4749,11 +5439,11 @@
       <w:szCs w:val="20"/>
     </w:rPr>
   </w:style>
-  <w:style w:type="paragraph" w:styleId="IntensivesZitat">
+  <w:style w:type="paragraph" w:styleId="IntensivesAnfhrungszeichen">
     <w:name w:val="Intense Quote"/>
     <w:basedOn w:val="Standard"/>
     <w:next w:val="Standard"/>
-    <w:link w:val="IntensivesZitatZchn"/>
+    <w:link w:val="IntensivesAnfhrungszeichenZchn"/>
     <w:uiPriority w:val="30"/>
     <w:qFormat/>
     <w:rsid w:val="00D341C2"/>
@@ -4772,10 +5462,10 @@
       <w:color w:val="4F81BD" w:themeColor="accent1"/>
     </w:rPr>
   </w:style>
-  <w:style w:type="character" w:customStyle="1" w:styleId="IntensivesZitatZchn">
-    <w:name w:val="Intensives Zitat Zchn"/>
+  <w:style w:type="character" w:customStyle="1" w:styleId="IntensivesAnfhrungszeichenZchn">
+    <w:name w:val="Intensives Anführungszeichen Zchn"/>
     <w:basedOn w:val="Absatz-Standardschriftart"/>
-    <w:link w:val="IntensivesZitat"/>
+    <w:link w:val="IntensivesAnfhrungszeichen"/>
     <w:uiPriority w:val="30"/>
     <w:rsid w:val="00D341C2"/>
     <w:rPr>
@@ -5386,7 +6076,7 @@
 </file>
 
 <file path=customXml/itemProps1.xml><?xml version="1.0" encoding="utf-8"?>
-<ds:datastoreItem xmlns:ds="http://schemas.openxmlformats.org/officeDocument/2006/customXml" ds:itemID="{A94FF61E-ECD7-4019-AF72-0147691FA1DD}">
+<ds:datastoreItem xmlns:ds="http://schemas.openxmlformats.org/officeDocument/2006/customXml" ds:itemID="{35F7BFC9-6A34-4FE2-8EE1-77AE44581C0D}">
   <ds:schemaRefs>
     <ds:schemaRef ds:uri="http://schemas.openxmlformats.org/officeDocument/2006/bibliography"/>
   </ds:schemaRefs>

</xml_diff>

<commit_message>
Projektdoku erstellt/angefangen; Rechtschreibekorrekturen im Pflichtenheft und im Zeitplan; Flowchart_kurz erstellt
</commit_message>
<xml_diff>
--- a/docs/Pflichtenheft LaserChess.docx
+++ b/docs/Pflichtenheft LaserChess.docx
@@ -1,28 +1,46 @@
 
 <file path=word/document.xml><?xml version="1.0" encoding="utf-8"?>
-<w:document xmlns:ve="http://schemas.openxmlformats.org/markup-compatibility/2006" xmlns:o="urn:schemas-microsoft-com:office:office" xmlns:r="http://schemas.openxmlformats.org/officeDocument/2006/relationships" xmlns:m="http://schemas.openxmlformats.org/officeDocument/2006/math" xmlns:v="urn:schemas-microsoft-com:vml" xmlns:wp="http://schemas.openxmlformats.org/drawingml/2006/wordprocessingDrawing" xmlns:w10="urn:schemas-microsoft-com:office:word" xmlns:w="http://schemas.openxmlformats.org/wordprocessingml/2006/main" xmlns:wne="http://schemas.microsoft.com/office/word/2006/wordml">
+<w:document xmlns:wpc="http://schemas.microsoft.com/office/word/2010/wordprocessingCanvas" xmlns:mc="http://schemas.openxmlformats.org/markup-compatibility/2006" xmlns:o="urn:schemas-microsoft-com:office:office" xmlns:r="http://schemas.openxmlformats.org/officeDocument/2006/relationships" xmlns:m="http://schemas.openxmlformats.org/officeDocument/2006/math" xmlns:v="urn:schemas-microsoft-com:vml" xmlns:wp14="http://schemas.microsoft.com/office/word/2010/wordprocessingDrawing" xmlns:wp="http://schemas.openxmlformats.org/drawingml/2006/wordprocessingDrawing" xmlns:w10="urn:schemas-microsoft-com:office:word" xmlns:w="http://schemas.openxmlformats.org/wordprocessingml/2006/main" xmlns:w14="http://schemas.microsoft.com/office/word/2010/wordml" xmlns:wpg="http://schemas.microsoft.com/office/word/2010/wordprocessingGroup" xmlns:wpi="http://schemas.microsoft.com/office/word/2010/wordprocessingInk" xmlns:wne="http://schemas.microsoft.com/office/word/2006/wordml" xmlns:wps="http://schemas.microsoft.com/office/word/2010/wordprocessingShape" mc:Ignorable="w14 wp14">
   <w:body>
     <w:p>
       <w:pPr>
         <w:pStyle w:val="berschrift1"/>
-      </w:pPr>
-      <w:r>
+        <w:rPr>
+          <w:lang w:val="de-CH"/>
+        </w:rPr>
+      </w:pPr>
+      <w:r>
+        <w:rPr>
+          <w:lang w:val="de-CH"/>
+        </w:rPr>
         <w:t>Pflichtenheft LaserChess</w:t>
       </w:r>
     </w:p>
     <w:p>
       <w:pPr>
         <w:pStyle w:val="berschrift2"/>
-      </w:pPr>
-      <w:r>
+        <w:rPr>
+          <w:lang w:val="de-CH"/>
+        </w:rPr>
+      </w:pPr>
+      <w:r>
+        <w:rPr>
+          <w:lang w:val="de-CH"/>
+        </w:rPr>
         <w:t>Spielbeschreibung</w:t>
       </w:r>
     </w:p>
     <w:p>
       <w:pPr>
         <w:pStyle w:val="berschrift3"/>
-      </w:pPr>
-      <w:r>
+        <w:rPr>
+          <w:lang w:val="de-CH"/>
+        </w:rPr>
+      </w:pPr>
+      <w:r>
+        <w:rPr>
+          <w:lang w:val="de-CH"/>
+        </w:rPr>
         <w:t>Herkunft</w:t>
       </w:r>
     </w:p>
@@ -36,21 +54,7 @@
         <w:rPr>
           <w:lang w:val="de-CH"/>
         </w:rPr>
-        <w:t xml:space="preserve">Die Idee des Projekts </w:t>
-      </w:r>
-      <w:proofErr w:type="spellStart"/>
-      <w:r>
-        <w:rPr>
-          <w:lang w:val="de-CH"/>
-        </w:rPr>
-        <w:t>LaserChess</w:t>
-      </w:r>
-      <w:proofErr w:type="spellEnd"/>
-      <w:r>
-        <w:rPr>
-          <w:lang w:val="de-CH"/>
-        </w:rPr>
-        <w:t xml:space="preserve"> stammt vom Brettspiel </w:t>
+        <w:t xml:space="preserve">Die Idee des Projekts LaserChess stammt vom Brettspiel </w:t>
       </w:r>
       <w:r>
         <w:rPr>
@@ -65,7 +69,7 @@
         </w:rPr>
         <w:t xml:space="preserve"> (</w:t>
       </w:r>
-      <w:hyperlink r:id="rId6" w:history="1">
+      <w:hyperlink r:id="rId7" w:history="1">
         <w:r>
           <w:rPr>
             <w:rStyle w:val="Hyperlink"/>
@@ -97,7 +101,7 @@
         <w:rPr>
           <w:lang w:val="de-CH"/>
         </w:rPr>
-        <w:t>Die Regeln und die Komplexität des Spiels werden geringfügig an unser C Projekt angepasst.</w:t>
+        <w:t>Die Regeln und die Komplexität des Spiels werden an unser C Projekt angepasst.</w:t>
       </w:r>
     </w:p>
     <w:p>
@@ -107,6 +111,12 @@
           <w:lang w:val="de-CH"/>
         </w:rPr>
       </w:pPr>
+      <w:r>
+        <w:rPr>
+          <w:lang w:val="de-CH"/>
+        </w:rPr>
+        <w:t>GRUND</w:t>
+      </w:r>
       <w:r>
         <w:rPr>
           <w:lang w:val="de-CH"/>
@@ -129,7 +139,25 @@
         <w:rPr>
           <w:lang w:val="de-CH"/>
         </w:rPr>
-        <w:t>Drehen oder Ziehen pro Zug</w:t>
+        <w:t xml:space="preserve">1x </w:t>
+      </w:r>
+      <w:r>
+        <w:rPr>
+          <w:lang w:val="de-CH"/>
+        </w:rPr>
+        <w:t>Drehen</w:t>
+      </w:r>
+      <w:r>
+        <w:rPr>
+          <w:lang w:val="de-CH"/>
+        </w:rPr>
+        <w:t xml:space="preserve"> (90°)</w:t>
+      </w:r>
+      <w:r>
+        <w:rPr>
+          <w:lang w:val="de-CH"/>
+        </w:rPr>
+        <w:t xml:space="preserve"> oder Ziehen pro Zug</w:t>
       </w:r>
     </w:p>
     <w:p>
@@ -234,7 +262,19 @@
         <w:rPr>
           <w:lang w:val="de-CH"/>
         </w:rPr>
+        <w:t>(</w:t>
+      </w:r>
+      <w:r>
+        <w:rPr>
+          <w:lang w:val="de-CH"/>
+        </w:rPr>
         <w:t>1. Und 8. Spalte sind für den jeweiligen Gegner verboten</w:t>
+      </w:r>
+      <w:r>
+        <w:rPr>
+          <w:lang w:val="de-CH"/>
+        </w:rPr>
+        <w:t>)</w:t>
       </w:r>
     </w:p>
     <w:p>
@@ -769,48 +809,40 @@
           <w:numId w:val="16"/>
         </w:numPr>
         <w:rPr>
-          <w:lang w:val="fr-CH"/>
-        </w:rPr>
-      </w:pPr>
+          <w:lang w:val="de-CH"/>
+        </w:rPr>
+      </w:pPr>
+      <w:r>
+        <w:rPr>
+          <w:lang w:val="de-CH"/>
+        </w:rPr>
+        <w:t xml:space="preserve">Namen, </w:t>
+      </w:r>
       <w:proofErr w:type="spellStart"/>
       <w:r>
         <w:rPr>
-          <w:lang w:val="fr-CH"/>
-        </w:rPr>
-        <w:t>Namen</w:t>
+          <w:lang w:val="de-CH"/>
+        </w:rPr>
+        <w:t>bfh</w:t>
       </w:r>
       <w:proofErr w:type="spellEnd"/>
       <w:r>
         <w:rPr>
-          <w:lang w:val="fr-CH"/>
-        </w:rPr>
-        <w:t xml:space="preserve">, </w:t>
+          <w:lang w:val="de-CH"/>
+        </w:rPr>
+        <w:t xml:space="preserve">, IDE, </w:t>
       </w:r>
       <w:proofErr w:type="spellStart"/>
       <w:r>
         <w:rPr>
-          <w:lang w:val="fr-CH"/>
-        </w:rPr>
-        <w:t>bfh</w:t>
+          <w:lang w:val="de-CH"/>
+        </w:rPr>
+        <w:t>dozent</w:t>
       </w:r>
       <w:proofErr w:type="spellEnd"/>
       <w:r>
         <w:rPr>
-          <w:lang w:val="fr-CH"/>
-        </w:rPr>
-        <w:t xml:space="preserve">, IDE, </w:t>
-      </w:r>
-      <w:proofErr w:type="spellStart"/>
-      <w:r>
-        <w:rPr>
-          <w:lang w:val="fr-CH"/>
-        </w:rPr>
-        <w:t>dozent</w:t>
-      </w:r>
-      <w:proofErr w:type="spellEnd"/>
-      <w:r>
-        <w:rPr>
-          <w:lang w:val="fr-CH"/>
+          <w:lang w:val="de-CH"/>
         </w:rPr>
         <w:t>, etc.</w:t>
       </w:r>
@@ -1217,14 +1249,12 @@
         </w:rPr>
         <w:t xml:space="preserve"> besteht aus 8x6 </w:t>
       </w:r>
-      <w:proofErr w:type="spellStart"/>
-      <w:r>
-        <w:rPr>
-          <w:lang w:val="de-CH"/>
-        </w:rPr>
-        <w:t>feldern</w:t>
-      </w:r>
-      <w:proofErr w:type="spellEnd"/>
+      <w:r>
+        <w:rPr>
+          <w:lang w:val="de-CH"/>
+        </w:rPr>
+        <w:t>Feldern</w:t>
+      </w:r>
       <w:r>
         <w:rPr>
           <w:lang w:val="de-CH"/>
@@ -1340,14 +1370,12 @@
         </w:rPr>
         <w:t xml:space="preserve">Klick Figur </w:t>
       </w:r>
-      <w:proofErr w:type="spellStart"/>
-      <w:r>
-        <w:rPr>
-          <w:lang w:val="de-CH"/>
-        </w:rPr>
-        <w:t>Selekteren</w:t>
-      </w:r>
-      <w:proofErr w:type="spellEnd"/>
+      <w:r>
+        <w:rPr>
+          <w:lang w:val="de-CH"/>
+        </w:rPr>
+        <w:t>Selektieren</w:t>
+      </w:r>
       <w:r>
         <w:rPr>
           <w:lang w:val="de-CH"/>
@@ -1734,7 +1762,7 @@
                     </pic:cNvPicPr>
                   </pic:nvPicPr>
                   <pic:blipFill>
-                    <a:blip r:embed="rId7" cstate="print"/>
+                    <a:blip r:embed="rId8" cstate="print"/>
                     <a:srcRect/>
                     <a:stretch>
                       <a:fillRect/>
@@ -1795,8 +1823,6 @@
         </w:rPr>
         <w:t>8</w:t>
       </w:r>
-      <w:bookmarkStart w:id="0" w:name="_GoBack"/>
-      <w:bookmarkEnd w:id="0"/>
       <w:r>
         <w:rPr>
           <w:lang w:val="de-CH"/>
@@ -1829,21 +1855,7 @@
         <w:rPr>
           <w:lang w:val="de-CH"/>
         </w:rPr>
-        <w:t>-</w:t>
-      </w:r>
-      <w:proofErr w:type="spellStart"/>
-      <w:r>
-        <w:rPr>
-          <w:lang w:val="de-CH"/>
-        </w:rPr>
-        <w:t>array</w:t>
-      </w:r>
-      <w:proofErr w:type="spellEnd"/>
-      <w:r>
-        <w:rPr>
-          <w:lang w:val="de-CH"/>
-        </w:rPr>
-        <w:t xml:space="preserve"> gespeichert. Dort hat man Zugriff auf alle Spielfiguren. Man muss ja nicht wissen, wo eine bestimmte Figur ist. Man hat immer die Situation, dass man wissen will, welche Figur an einer bestimmten Position ist.</w:t>
+        <w:t>-array gespeichert. Dort hat man Zugriff auf alle Spielfiguren. Man muss ja nicht wissen, wo eine bestimmte Figur ist. Man hat immer die Situation, dass man wissen will, welche Figur an einer bestimmten Position ist.</w:t>
       </w:r>
     </w:p>
     <w:p>
@@ -1875,7 +1887,7 @@
                     </pic:cNvPicPr>
                   </pic:nvPicPr>
                   <pic:blipFill>
-                    <a:blip r:embed="rId8" cstate="print"/>
+                    <a:blip r:embed="rId9" cstate="print"/>
                     <a:srcRect/>
                     <a:stretch>
                       <a:fillRect/>
@@ -2016,7 +2028,7 @@
                     </pic:cNvPicPr>
                   </pic:nvPicPr>
                   <pic:blipFill>
-                    <a:blip r:embed="rId9" cstate="print"/>
+                    <a:blip r:embed="rId10" cstate="print"/>
                     <a:srcRect/>
                     <a:stretch>
                       <a:fillRect/>
@@ -2057,80 +2069,76 @@
         </w:rPr>
         <w:t xml:space="preserve">Ändert sich die Richtung im Uhrzeigersinn, wird die Zahl dekrementiert. Im Gegenuhrzeigersinn wird sie inkrementiert. Die Zahl muss innerhalb des </w:t>
       </w:r>
+      <w:r>
+        <w:rPr>
+          <w:lang w:val="de-CH"/>
+        </w:rPr>
+        <w:t>Intervalls</w:t>
+      </w:r>
+      <w:r>
+        <w:rPr>
+          <w:lang w:val="de-CH"/>
+        </w:rPr>
+        <w:t xml:space="preserve"> 0 bis 3 bleiben (dies erledigt eine „Normalisierungsfunktion“</w:t>
+      </w:r>
+      <w:r>
+        <w:rPr>
+          <w:lang w:val="de-CH"/>
+        </w:rPr>
+        <w:t xml:space="preserve"> nach</w:t>
+      </w:r>
+      <w:r>
+        <w:rPr>
+          <w:lang w:val="de-CH"/>
+        </w:rPr>
+        <w:t xml:space="preserve"> jeder Richtungsänderung des Lasers).</w:t>
+      </w:r>
+    </w:p>
+    <w:p>
+      <w:pPr>
+        <w:rPr>
+          <w:lang w:val="de-CH"/>
+        </w:rPr>
+      </w:pPr>
+      <w:r>
+        <w:rPr>
+          <w:lang w:val="de-CH"/>
+        </w:rPr>
+        <w:t xml:space="preserve">Trifft der Laser auf einen </w:t>
+      </w:r>
       <w:proofErr w:type="spellStart"/>
       <w:r>
         <w:rPr>
           <w:lang w:val="de-CH"/>
         </w:rPr>
-        <w:t>Intervals</w:t>
+        <w:t>Mirror</w:t>
       </w:r>
       <w:proofErr w:type="spellEnd"/>
       <w:r>
         <w:rPr>
           <w:lang w:val="de-CH"/>
         </w:rPr>
-        <w:t xml:space="preserve"> 0 bis 3 bleiben (dies erledigt eine „Normalisierungsfunktion“ </w:t>
+        <w:t xml:space="preserve">, wird die Differenz der Laser-Richtung und der </w:t>
       </w:r>
       <w:proofErr w:type="spellStart"/>
       <w:r>
         <w:rPr>
           <w:lang w:val="de-CH"/>
         </w:rPr>
-        <w:t>anch</w:t>
+        <w:t>Mirror</w:t>
       </w:r>
       <w:proofErr w:type="spellEnd"/>
       <w:r>
         <w:rPr>
           <w:lang w:val="de-CH"/>
         </w:rPr>
-        <w:t xml:space="preserve"> jeder Richtungsänderung des Lasers).</w:t>
-      </w:r>
-    </w:p>
-    <w:p>
-      <w:pPr>
-        <w:rPr>
-          <w:lang w:val="de-CH"/>
-        </w:rPr>
-      </w:pPr>
-      <w:r>
-        <w:rPr>
-          <w:lang w:val="de-CH"/>
-        </w:rPr>
-        <w:t xml:space="preserve">Trifft der Laser auf einen </w:t>
-      </w:r>
-      <w:proofErr w:type="spellStart"/>
-      <w:r>
-        <w:rPr>
-          <w:lang w:val="de-CH"/>
-        </w:rPr>
-        <w:t>Mirror</w:t>
-      </w:r>
-      <w:proofErr w:type="spellEnd"/>
-      <w:r>
-        <w:rPr>
-          <w:lang w:val="de-CH"/>
-        </w:rPr>
-        <w:t xml:space="preserve">, wird die Differenz der Laser-Richtung und der </w:t>
-      </w:r>
-      <w:proofErr w:type="spellStart"/>
-      <w:r>
-        <w:rPr>
-          <w:lang w:val="de-CH"/>
-        </w:rPr>
-        <w:t>Mirror</w:t>
-      </w:r>
-      <w:r>
-        <w:rPr>
-          <w:lang w:val="de-CH"/>
-        </w:rPr>
-        <w:t>orientierung</w:t>
-      </w:r>
-      <w:proofErr w:type="spellEnd"/>
-      <w:r>
-        <w:rPr>
-          <w:lang w:val="de-CH"/>
-        </w:rPr>
-        <w:t xml:space="preserve"> berechnet. Daraus kann dann folgendes abgeleitet werden:</w:t>
+        <w:t>-O</w:t>
+      </w:r>
+      <w:r>
+        <w:rPr>
+          <w:lang w:val="de-CH"/>
+        </w:rPr>
+        <w:t>rientierung berechnet. Daraus kann dann folgendes abgeleitet werden:</w:t>
       </w:r>
     </w:p>
     <w:p>
@@ -2290,7 +2298,7 @@
                     </pic:cNvPicPr>
                   </pic:nvPicPr>
                   <pic:blipFill>
-                    <a:blip r:embed="rId10" cstate="print"/>
+                    <a:blip r:embed="rId11" cstate="print"/>
                     <a:srcRect/>
                     <a:stretch>
                       <a:fillRect/>
@@ -2366,13 +2374,33 @@
         <w:rPr>
           <w:lang w:val="de-CH"/>
         </w:rPr>
-        <w:t>Return Laser(</w:t>
+        <w:t xml:space="preserve">Return </w:t>
       </w:r>
       <w:proofErr w:type="spellStart"/>
       <w:r>
         <w:rPr>
           <w:lang w:val="de-CH"/>
         </w:rPr>
+        <w:t>l</w:t>
+      </w:r>
+      <w:r>
+        <w:rPr>
+          <w:lang w:val="de-CH"/>
+        </w:rPr>
+        <w:t>aser</w:t>
+      </w:r>
+      <w:proofErr w:type="spellEnd"/>
+      <w:r>
+        <w:rPr>
+          <w:lang w:val="de-CH"/>
+        </w:rPr>
+        <w:t>(</w:t>
+      </w:r>
+      <w:proofErr w:type="spellStart"/>
+      <w:r>
+        <w:rPr>
+          <w:lang w:val="de-CH"/>
+        </w:rPr>
         <w:t>pos</w:t>
       </w:r>
       <w:proofErr w:type="spellEnd"/>
@@ -2471,7 +2499,7 @@
           <w:lang w:val="de-CH"/>
         </w:rPr>
       </w:pPr>
-      <w:bookmarkStart w:id="1" w:name="_Ref318386572"/>
+      <w:bookmarkStart w:id="0" w:name="_Ref318386572"/>
       <w:r>
         <w:rPr>
           <w:lang w:val="de-CH"/>
@@ -2490,7 +2518,7 @@
         </w:rPr>
         <w:t>öglichkeiten</w:t>
       </w:r>
-      <w:bookmarkEnd w:id="1"/>
+      <w:bookmarkEnd w:id="0"/>
     </w:p>
     <w:p>
       <w:pPr>
@@ -2692,14 +2720,34 @@
         </w:rPr>
         <w:t xml:space="preserve">Laser kann </w:t>
       </w:r>
+      <w:r>
+        <w:rPr>
+          <w:lang w:val="de-CH"/>
+        </w:rPr>
+        <w:t>“</w:t>
+      </w:r>
       <w:proofErr w:type="spellStart"/>
       <w:r>
         <w:rPr>
           <w:lang w:val="de-CH"/>
         </w:rPr>
-        <w:t>snake-like</w:t>
+        <w:t>s</w:t>
+      </w:r>
+      <w:bookmarkStart w:id="1" w:name="_GoBack"/>
+      <w:bookmarkEnd w:id="1"/>
+      <w:r>
+        <w:rPr>
+          <w:lang w:val="de-CH"/>
+        </w:rPr>
+        <w:t>nake-like</w:t>
       </w:r>
       <w:proofErr w:type="spellEnd"/>
+      <w:r>
+        <w:rPr>
+          <w:lang w:val="de-CH"/>
+        </w:rPr>
+        <w:t>“</w:t>
+      </w:r>
       <w:r>
         <w:rPr>
           <w:lang w:val="de-CH"/>
@@ -2795,7 +2843,7 @@
 </file>
 
 <file path=word/numbering.xml><?xml version="1.0" encoding="utf-8"?>
-<w:numbering xmlns:ve="http://schemas.openxmlformats.org/markup-compatibility/2006" xmlns:o="urn:schemas-microsoft-com:office:office" xmlns:r="http://schemas.openxmlformats.org/officeDocument/2006/relationships" xmlns:m="http://schemas.openxmlformats.org/officeDocument/2006/math" xmlns:v="urn:schemas-microsoft-com:vml" xmlns:wp="http://schemas.openxmlformats.org/drawingml/2006/wordprocessingDrawing" xmlns:w10="urn:schemas-microsoft-com:office:word" xmlns:w="http://schemas.openxmlformats.org/wordprocessingml/2006/main" xmlns:wne="http://schemas.microsoft.com/office/word/2006/wordml">
+<w:numbering xmlns:wpc="http://schemas.microsoft.com/office/word/2010/wordprocessingCanvas" xmlns:mc="http://schemas.openxmlformats.org/markup-compatibility/2006" xmlns:o="urn:schemas-microsoft-com:office:office" xmlns:r="http://schemas.openxmlformats.org/officeDocument/2006/relationships" xmlns:m="http://schemas.openxmlformats.org/officeDocument/2006/math" xmlns:v="urn:schemas-microsoft-com:vml" xmlns:wp14="http://schemas.microsoft.com/office/word/2010/wordprocessingDrawing" xmlns:wp="http://schemas.openxmlformats.org/drawingml/2006/wordprocessingDrawing" xmlns:w10="urn:schemas-microsoft-com:office:word" xmlns:w="http://schemas.openxmlformats.org/wordprocessingml/2006/main" xmlns:w14="http://schemas.microsoft.com/office/word/2010/wordml" xmlns:wpg="http://schemas.microsoft.com/office/word/2010/wordprocessingGroup" xmlns:wpi="http://schemas.microsoft.com/office/word/2010/wordprocessingInk" xmlns:wne="http://schemas.microsoft.com/office/word/2006/wordml" xmlns:wps="http://schemas.microsoft.com/office/word/2010/wordprocessingShape" mc:Ignorable="w14 wp14">
   <w:abstractNum w:abstractNumId="0">
     <w:nsid w:val="066F7D3F"/>
     <w:multiLevelType w:val="hybridMultilevel"/>
@@ -4740,7 +4788,7 @@
 </file>
 
 <file path=word/styles.xml><?xml version="1.0" encoding="utf-8"?>
-<w:styles xmlns:r="http://schemas.openxmlformats.org/officeDocument/2006/relationships" xmlns:w="http://schemas.openxmlformats.org/wordprocessingml/2006/main">
+<w:styles xmlns:mc="http://schemas.openxmlformats.org/markup-compatibility/2006" xmlns:r="http://schemas.openxmlformats.org/officeDocument/2006/relationships" xmlns:w="http://schemas.openxmlformats.org/wordprocessingml/2006/main" xmlns:w14="http://schemas.microsoft.com/office/word/2010/wordml" mc:Ignorable="w14">
   <w:docDefaults>
     <w:rPrDefault>
       <w:rPr>
@@ -5137,7 +5185,6 @@
     <w:uiPriority w:val="99"/>
     <w:semiHidden/>
     <w:unhideWhenUsed/>
-    <w:qFormat/>
     <w:tblPr>
       <w:tblInd w:w="0" w:type="dxa"/>
       <w:tblCellMar>
@@ -5413,11 +5460,11 @@
       <w:contextualSpacing/>
     </w:pPr>
   </w:style>
-  <w:style w:type="paragraph" w:styleId="Anfhrungszeichen">
+  <w:style w:type="paragraph" w:styleId="Zitat">
     <w:name w:val="Quote"/>
     <w:basedOn w:val="Standard"/>
     <w:next w:val="Standard"/>
-    <w:link w:val="AnfhrungszeichenZchn"/>
+    <w:link w:val="ZitatZchn"/>
     <w:uiPriority w:val="29"/>
     <w:qFormat/>
     <w:rsid w:val="00D341C2"/>
@@ -5426,10 +5473,10 @@
       <w:iCs/>
     </w:rPr>
   </w:style>
-  <w:style w:type="character" w:customStyle="1" w:styleId="AnfhrungszeichenZchn">
-    <w:name w:val="Anführungszeichen Zchn"/>
+  <w:style w:type="character" w:customStyle="1" w:styleId="ZitatZchn">
+    <w:name w:val="Zitat Zchn"/>
     <w:basedOn w:val="Absatz-Standardschriftart"/>
-    <w:link w:val="Anfhrungszeichen"/>
+    <w:link w:val="Zitat"/>
     <w:uiPriority w:val="29"/>
     <w:rsid w:val="00D341C2"/>
     <w:rPr>
@@ -5439,11 +5486,11 @@
       <w:szCs w:val="20"/>
     </w:rPr>
   </w:style>
-  <w:style w:type="paragraph" w:styleId="IntensivesAnfhrungszeichen">
+  <w:style w:type="paragraph" w:styleId="IntensivesZitat">
     <w:name w:val="Intense Quote"/>
     <w:basedOn w:val="Standard"/>
     <w:next w:val="Standard"/>
-    <w:link w:val="IntensivesAnfhrungszeichenZchn"/>
+    <w:link w:val="IntensivesZitatZchn"/>
     <w:uiPriority w:val="30"/>
     <w:qFormat/>
     <w:rsid w:val="00D341C2"/>
@@ -5462,10 +5509,10 @@
       <w:color w:val="4F81BD" w:themeColor="accent1"/>
     </w:rPr>
   </w:style>
-  <w:style w:type="character" w:customStyle="1" w:styleId="IntensivesAnfhrungszeichenZchn">
-    <w:name w:val="Intensives Anführungszeichen Zchn"/>
+  <w:style w:type="character" w:customStyle="1" w:styleId="IntensivesZitatZchn">
+    <w:name w:val="Intensives Zitat Zchn"/>
     <w:basedOn w:val="Absatz-Standardschriftart"/>
-    <w:link w:val="IntensivesAnfhrungszeichen"/>
+    <w:link w:val="IntensivesZitat"/>
     <w:uiPriority w:val="30"/>
     <w:rsid w:val="00D341C2"/>
     <w:rPr>
@@ -6076,7 +6123,7 @@
 </file>
 
 <file path=customXml/itemProps1.xml><?xml version="1.0" encoding="utf-8"?>
-<ds:datastoreItem xmlns:ds="http://schemas.openxmlformats.org/officeDocument/2006/customXml" ds:itemID="{35F7BFC9-6A34-4FE2-8EE1-77AE44581C0D}">
+<ds:datastoreItem xmlns:ds="http://schemas.openxmlformats.org/officeDocument/2006/customXml" ds:itemID="{0098AEF2-1FA7-4AD1-81D1-74A39836E846}">
   <ds:schemaRefs>
     <ds:schemaRef ds:uri="http://schemas.openxmlformats.org/officeDocument/2006/bibliography"/>
   </ds:schemaRefs>

</xml_diff>